<commit_message>
I changed the logic of the BOM table and added some comments to the spec_fix.py to make it clear the updates it needs in the future
</commit_message>
<xml_diff>
--- a/MVP Data/Steps to Produce Inventory Allocation Maximization Data Sets.docx
+++ b/MVP Data/Steps to Produce Inventory Allocation Maximization Data Sets.docx
@@ -427,8 +427,137 @@
       <w:r>
         <w:t>This will remove the bad specs from the spec list in the inventory data</w:t>
       </w:r>
+    </w:p>
+    <w:p>
+      <w:pPr>
+        <w:pStyle w:val="ListParagraph"/>
+        <w:numPr>
+          <w:ilvl w:val="1"/>
+          <w:numId w:val="1"/>
+        </w:numPr>
+      </w:pPr>
+      <w:r>
+        <w:t xml:space="preserve">It will also overwrite the existing </w:t>
+      </w:r>
+      <w:proofErr w:type="spellStart"/>
+      <w:r>
+        <w:t>mvp_inventory</w:t>
+      </w:r>
+      <w:proofErr w:type="spellEnd"/>
+      <w:r>
+        <w:t xml:space="preserve"> table with a new version that includes the </w:t>
+      </w:r>
+      <w:proofErr w:type="spellStart"/>
+      <w:r>
+        <w:t>cleaned_spec</w:t>
+      </w:r>
+      <w:proofErr w:type="spellEnd"/>
+      <w:r>
+        <w:t xml:space="preserve"> column</w:t>
+      </w:r>
+    </w:p>
+    <w:p>
+      <w:pPr>
+        <w:pStyle w:val="ListParagraph"/>
+        <w:numPr>
+          <w:ilvl w:val="1"/>
+          <w:numId w:val="1"/>
+        </w:numPr>
+      </w:pPr>
+      <w:r>
+        <w:t>This script is not capable, yet, of handling multiple items.  Its an MVP version with static references.  Some of the other required updates are commented</w:t>
+      </w:r>
       <w:bookmarkStart w:id="0" w:name="_GoBack"/>
       <w:bookmarkEnd w:id="0"/>
+      <w:r>
+        <w:t xml:space="preserve"> in the code</w:t>
+      </w:r>
+    </w:p>
+    <w:p>
+      <w:pPr>
+        <w:pStyle w:val="ListParagraph"/>
+        <w:numPr>
+          <w:ilvl w:val="0"/>
+          <w:numId w:val="1"/>
+        </w:numPr>
+      </w:pPr>
+      <w:r>
+        <w:t>Run</w:t>
+      </w:r>
+      <w:r>
+        <w:t xml:space="preserve"> the </w:t>
+      </w:r>
+      <w:proofErr w:type="spellStart"/>
+      <w:r>
+        <w:t>create_products_table.sql</w:t>
+      </w:r>
+      <w:proofErr w:type="spellEnd"/>
+      <w:r>
+        <w:t xml:space="preserve"> script.</w:t>
+      </w:r>
+    </w:p>
+    <w:p>
+      <w:pPr>
+        <w:pStyle w:val="ListParagraph"/>
+        <w:numPr>
+          <w:ilvl w:val="1"/>
+          <w:numId w:val="1"/>
+        </w:numPr>
+      </w:pPr>
+      <w:r>
+        <w:t xml:space="preserve">This will create a unique list of products and a formatted excel sheet ready to load directly into the </w:t>
+      </w:r>
+      <w:proofErr w:type="spellStart"/>
+      <w:r>
+        <w:t>coupa</w:t>
+      </w:r>
+      <w:proofErr w:type="spellEnd"/>
+      <w:r>
+        <w:t xml:space="preserve"> products table</w:t>
+      </w:r>
+    </w:p>
+    <w:p>
+      <w:pPr>
+        <w:pStyle w:val="ListParagraph"/>
+        <w:numPr>
+          <w:ilvl w:val="2"/>
+          <w:numId w:val="1"/>
+        </w:numPr>
+      </w:pPr>
+      <w:r>
+        <w:t xml:space="preserve">File </w:t>
+      </w:r>
+      <w:proofErr w:type="spellStart"/>
+      <w:r>
+        <w:t>cant</w:t>
+      </w:r>
+      <w:proofErr w:type="spellEnd"/>
+      <w:r>
+        <w:t xml:space="preserve"> be found @ </w:t>
+      </w:r>
+      <w:r>
+        <w:t>S:\Supply_Chain\Analytics\Inventory Allocation Maximization\MVP Data\input tables</w:t>
+      </w:r>
+    </w:p>
+    <w:p>
+      <w:pPr>
+        <w:pStyle w:val="ListParagraph"/>
+        <w:numPr>
+          <w:ilvl w:val="1"/>
+          <w:numId w:val="1"/>
+        </w:numPr>
+      </w:pPr>
+      <w:r>
+        <w:t xml:space="preserve">It will also create a new table called </w:t>
+      </w:r>
+      <w:proofErr w:type="spellStart"/>
+      <w:r>
+        <w:t>mvp_distinct_inventory_products</w:t>
+      </w:r>
+      <w:proofErr w:type="spellEnd"/>
+      <w:r>
+        <w:t xml:space="preserve"> which will be useful in the next steps</w:t>
+      </w:r>
     </w:p>
     <w:sectPr>
       <w:pgSz w:w="12240" w:h="15840"/>
@@ -464,7 +593,7 @@
         <w:ind w:left="1440" w:hanging="360"/>
       </w:pPr>
     </w:lvl>
-    <w:lvl w:ilvl="2" w:tplc="0409001B" w:tentative="1">
+    <w:lvl w:ilvl="2" w:tplc="0409001B">
       <w:start w:val="1"/>
       <w:numFmt w:val="lowerRoman"/>
       <w:lvlText w:val="%3."/>

</xml_diff>

<commit_message>
cleaned up the create_bom_assignments_table script and added the create_production_policies_table script
</commit_message>
<xml_diff>
--- a/MVP Data/Steps to Produce Inventory Allocation Maximization Data Sets.docx
+++ b/MVP Data/Steps to Produce Inventory Allocation Maximization Data Sets.docx
@@ -463,57 +463,202 @@
           <w:ilvl w:val="1"/>
           <w:numId w:val="1"/>
         </w:numPr>
-      </w:pPr>
-      <w:r>
-        <w:t>This script is not capable, yet, of handling multiple items.  Its an MVP version with static references.  Some of the other required updates are commented</w:t>
+        <w:rPr>
+          <w:highlight w:val="yellow"/>
+        </w:rPr>
+      </w:pPr>
+      <w:r>
+        <w:rPr>
+          <w:highlight w:val="yellow"/>
+        </w:rPr>
+        <w:t>This script is not capable, yet, of handling multiple items.  Its an MVP version with static references.  Some of the other required updates are commented in the code</w:t>
+      </w:r>
+    </w:p>
+    <w:p>
+      <w:pPr>
+        <w:pStyle w:val="ListParagraph"/>
+        <w:numPr>
+          <w:ilvl w:val="0"/>
+          <w:numId w:val="1"/>
+        </w:numPr>
+      </w:pPr>
+      <w:r>
+        <w:t>Run</w:t>
+      </w:r>
+      <w:r>
+        <w:t xml:space="preserve"> the </w:t>
+      </w:r>
+      <w:proofErr w:type="spellStart"/>
+      <w:r>
+        <w:t>create_products_table.sql</w:t>
+      </w:r>
+      <w:proofErr w:type="spellEnd"/>
+      <w:r>
+        <w:t xml:space="preserve"> script.</w:t>
+      </w:r>
+    </w:p>
+    <w:p>
+      <w:pPr>
+        <w:pStyle w:val="ListParagraph"/>
+        <w:numPr>
+          <w:ilvl w:val="1"/>
+          <w:numId w:val="1"/>
+        </w:numPr>
+      </w:pPr>
+      <w:r>
+        <w:t xml:space="preserve">This will create a unique list of products and a formatted excel sheet ready to load directly into the </w:t>
+      </w:r>
+      <w:proofErr w:type="spellStart"/>
+      <w:r>
+        <w:t>coupa</w:t>
+      </w:r>
+      <w:proofErr w:type="spellEnd"/>
+      <w:r>
+        <w:t xml:space="preserve"> products table</w:t>
+      </w:r>
+    </w:p>
+    <w:p>
+      <w:pPr>
+        <w:pStyle w:val="ListParagraph"/>
+        <w:numPr>
+          <w:ilvl w:val="2"/>
+          <w:numId w:val="1"/>
+        </w:numPr>
+      </w:pPr>
+      <w:r>
+        <w:t xml:space="preserve">File </w:t>
+      </w:r>
+      <w:proofErr w:type="spellStart"/>
+      <w:r>
+        <w:t>cant</w:t>
+      </w:r>
+      <w:proofErr w:type="spellEnd"/>
+      <w:r>
+        <w:t xml:space="preserve"> be found @ </w:t>
+      </w:r>
+      <w:r>
+        <w:t>S:\Supply_Chain\Analytics\Inventory Allocation Maximization\MVP Data\input tables</w:t>
+      </w:r>
+    </w:p>
+    <w:p>
+      <w:pPr>
+        <w:pStyle w:val="ListParagraph"/>
+        <w:numPr>
+          <w:ilvl w:val="1"/>
+          <w:numId w:val="1"/>
+        </w:numPr>
+      </w:pPr>
+      <w:r>
+        <w:t xml:space="preserve">It will also create a new table called </w:t>
+      </w:r>
+      <w:proofErr w:type="spellStart"/>
+      <w:r>
+        <w:t>mvp_distinct_inventory_products</w:t>
+      </w:r>
+      <w:proofErr w:type="spellEnd"/>
+      <w:r>
+        <w:t xml:space="preserve"> which will be useful in the next steps</w:t>
+      </w:r>
+    </w:p>
+    <w:p>
+      <w:pPr>
+        <w:pStyle w:val="ListParagraph"/>
+        <w:numPr>
+          <w:ilvl w:val="0"/>
+          <w:numId w:val="1"/>
+        </w:numPr>
+      </w:pPr>
+      <w:r>
+        <w:t xml:space="preserve">Run the </w:t>
+      </w:r>
+      <w:proofErr w:type="spellStart"/>
+      <w:r>
+        <w:t>create_BOM_table.sql</w:t>
+      </w:r>
+      <w:proofErr w:type="spellEnd"/>
+      <w:r>
+        <w:t xml:space="preserve"> script.  I have two scripts, at the moment (4/10/25) it’s the bottom one separated by a --------- on line 43.</w:t>
+      </w:r>
+    </w:p>
+    <w:p>
+      <w:pPr>
+        <w:pStyle w:val="ListParagraph"/>
+        <w:numPr>
+          <w:ilvl w:val="1"/>
+          <w:numId w:val="1"/>
+        </w:numPr>
+      </w:pPr>
+      <w:r>
+        <w:t xml:space="preserve">This will create a file ready to load directly into </w:t>
+      </w:r>
+      <w:proofErr w:type="spellStart"/>
+      <w:r>
+        <w:t>coupa’s</w:t>
+      </w:r>
+      <w:proofErr w:type="spellEnd"/>
+      <w:r>
+        <w:t xml:space="preserve"> BOMs table.  Can be found @ </w:t>
+      </w:r>
+      <w:r>
+        <w:t>S:\Supply_Chain\Analytics\Inventory Allocation Maximization\MVP Data\input tables</w:t>
+      </w:r>
+    </w:p>
+    <w:p>
+      <w:pPr>
+        <w:pStyle w:val="ListParagraph"/>
+        <w:numPr>
+          <w:ilvl w:val="0"/>
+          <w:numId w:val="1"/>
+        </w:numPr>
+      </w:pPr>
+      <w:r>
+        <w:t xml:space="preserve">Run the </w:t>
+      </w:r>
+      <w:proofErr w:type="spellStart"/>
+      <w:r>
+        <w:t>create_BOM_assignments_table</w:t>
+      </w:r>
+      <w:proofErr w:type="spellEnd"/>
+      <w:r>
+        <w:t xml:space="preserve"> script.</w:t>
+      </w:r>
+    </w:p>
+    <w:p>
+      <w:pPr>
+        <w:pStyle w:val="ListParagraph"/>
+        <w:numPr>
+          <w:ilvl w:val="1"/>
+          <w:numId w:val="1"/>
+        </w:numPr>
+      </w:pPr>
+      <w:r>
+        <w:lastRenderedPageBreak/>
+        <w:t>This makes some modifications to the BOM script basically</w:t>
+      </w:r>
+    </w:p>
+    <w:p>
+      <w:pPr>
+        <w:pStyle w:val="ListParagraph"/>
+        <w:numPr>
+          <w:ilvl w:val="1"/>
+          <w:numId w:val="1"/>
+        </w:numPr>
+      </w:pPr>
+      <w:r>
+        <w:t xml:space="preserve">I had to create a new table as a first step in this script to include the </w:t>
+      </w:r>
+      <w:proofErr w:type="spellStart"/>
+      <w:r>
+        <w:t>whs_co</w:t>
       </w:r>
       <w:bookmarkStart w:id="0" w:name="_GoBack"/>
       <w:bookmarkEnd w:id="0"/>
       <w:r>
-        <w:t xml:space="preserve"> in the code</w:t>
-      </w:r>
-    </w:p>
-    <w:p>
-      <w:pPr>
-        <w:pStyle w:val="ListParagraph"/>
-        <w:numPr>
-          <w:ilvl w:val="0"/>
-          <w:numId w:val="1"/>
-        </w:numPr>
-      </w:pPr>
-      <w:r>
-        <w:t>Run</w:t>
-      </w:r>
-      <w:r>
-        <w:t xml:space="preserve"> the </w:t>
-      </w:r>
-      <w:proofErr w:type="spellStart"/>
-      <w:r>
-        <w:t>create_products_table.sql</w:t>
-      </w:r>
-      <w:proofErr w:type="spellEnd"/>
-      <w:r>
-        <w:t xml:space="preserve"> script.</w:t>
-      </w:r>
-    </w:p>
-    <w:p>
-      <w:pPr>
-        <w:pStyle w:val="ListParagraph"/>
-        <w:numPr>
-          <w:ilvl w:val="1"/>
-          <w:numId w:val="1"/>
-        </w:numPr>
-      </w:pPr>
-      <w:r>
-        <w:t xml:space="preserve">This will create a unique list of products and a formatted excel sheet ready to load directly into the </w:t>
-      </w:r>
-      <w:proofErr w:type="spellStart"/>
-      <w:r>
-        <w:t>coupa</w:t>
-      </w:r>
-      <w:proofErr w:type="spellEnd"/>
-      <w:r>
-        <w:t xml:space="preserve"> products table</w:t>
+        <w:t>de</w:t>
+      </w:r>
+      <w:proofErr w:type="spellEnd"/>
+      <w:r>
+        <w:t xml:space="preserve"> the products live at.  This will make sure product cant age at warehouses it doesn’t exist at.</w:t>
       </w:r>
     </w:p>
     <w:p>
@@ -525,38 +670,7 @@
         </w:numPr>
       </w:pPr>
       <w:r>
-        <w:t xml:space="preserve">File </w:t>
-      </w:r>
-      <w:proofErr w:type="spellStart"/>
-      <w:r>
-        <w:t>cant</w:t>
-      </w:r>
-      <w:proofErr w:type="spellEnd"/>
-      <w:r>
-        <w:t xml:space="preserve"> be found @ </w:t>
-      </w:r>
-      <w:r>
-        <w:t>S:\Supply_Chain\Analytics\Inventory Allocation Maximization\MVP Data\input tables</w:t>
-      </w:r>
-    </w:p>
-    <w:p>
-      <w:pPr>
-        <w:pStyle w:val="ListParagraph"/>
-        <w:numPr>
-          <w:ilvl w:val="1"/>
-          <w:numId w:val="1"/>
-        </w:numPr>
-      </w:pPr>
-      <w:r>
-        <w:t xml:space="preserve">It will also create a new table called </w:t>
-      </w:r>
-      <w:proofErr w:type="spellStart"/>
-      <w:r>
-        <w:t>mvp_distinct_inventory_products</w:t>
-      </w:r>
-      <w:proofErr w:type="spellEnd"/>
-      <w:r>
-        <w:t xml:space="preserve"> which will be useful in the next steps</w:t>
+        <w:t>I will have to make a production policy for all the products and I only want things to be able to be “produced” aka aged at the warehouse they live at.</w:t>
       </w:r>
     </w:p>
     <w:sectPr>

</xml_diff>

<commit_message>
made changes working to troubleshoot an aging issue.  Everything should be up to date
</commit_message>
<xml_diff>
--- a/MVP Data/Steps to Produce Inventory Allocation Maximization Data Sets.docx
+++ b/MVP Data/Steps to Produce Inventory Allocation Maximization Data Sets.docx
@@ -649,28 +649,436 @@
       </w:r>
       <w:proofErr w:type="spellStart"/>
       <w:r>
-        <w:t>whs_co</w:t>
+        <w:t>whs_code</w:t>
+      </w:r>
+      <w:proofErr w:type="spellEnd"/>
+      <w:r>
+        <w:t xml:space="preserve"> the products live at.  This will make sure product cant age at warehouses it doesn’t exist at.</w:t>
+      </w:r>
+    </w:p>
+    <w:p>
+      <w:pPr>
+        <w:pStyle w:val="ListParagraph"/>
+        <w:numPr>
+          <w:ilvl w:val="2"/>
+          <w:numId w:val="1"/>
+        </w:numPr>
+      </w:pPr>
+      <w:r>
+        <w:t>I will have to make a production policy for all the products and I only want things to be able to be “produced” aka aged at the warehouse they live at.</w:t>
+      </w:r>
+    </w:p>
+    <w:p>
+      <w:pPr>
+        <w:pStyle w:val="ListParagraph"/>
+        <w:numPr>
+          <w:ilvl w:val="0"/>
+          <w:numId w:val="1"/>
+        </w:numPr>
+      </w:pPr>
+      <w:r>
+        <w:t xml:space="preserve">Run the </w:t>
+      </w:r>
+      <w:proofErr w:type="spellStart"/>
+      <w:r>
+        <w:t>create_production_policies_table.sql</w:t>
+      </w:r>
+      <w:proofErr w:type="spellEnd"/>
+    </w:p>
+    <w:p>
+      <w:pPr>
+        <w:pStyle w:val="ListParagraph"/>
+        <w:numPr>
+          <w:ilvl w:val="0"/>
+          <w:numId w:val="1"/>
+        </w:numPr>
+      </w:pPr>
+      <w:r>
+        <w:t xml:space="preserve">Run the </w:t>
+      </w:r>
+      <w:proofErr w:type="spellStart"/>
+      <w:r>
+        <w:t>create_</w:t>
+      </w:r>
+      <w:r>
+        <w:t>transportation</w:t>
+      </w:r>
+      <w:r>
+        <w:t>_policies_table.sql</w:t>
+      </w:r>
+      <w:proofErr w:type="spellEnd"/>
+    </w:p>
+    <w:p>
+      <w:pPr>
+        <w:pStyle w:val="ListParagraph"/>
+        <w:numPr>
+          <w:ilvl w:val="0"/>
+          <w:numId w:val="1"/>
+        </w:numPr>
+      </w:pPr>
+      <w:r>
+        <w:t xml:space="preserve">Run the </w:t>
+      </w:r>
+      <w:proofErr w:type="spellStart"/>
+      <w:r>
+        <w:t>create_</w:t>
+      </w:r>
+      <w:r>
+        <w:t>inventory</w:t>
+      </w:r>
+      <w:r>
+        <w:t>_policies_table.sql</w:t>
+      </w:r>
+      <w:proofErr w:type="spellEnd"/>
+    </w:p>
+    <w:p>
+      <w:pPr>
+        <w:pStyle w:val="ListParagraph"/>
+        <w:numPr>
+          <w:ilvl w:val="1"/>
+          <w:numId w:val="1"/>
+        </w:numPr>
+      </w:pPr>
+      <w:r>
+        <w:t>There are a couple tricky things going on in here:</w:t>
+      </w:r>
+    </w:p>
+    <w:p>
+      <w:pPr>
+        <w:pStyle w:val="ListParagraph"/>
+        <w:numPr>
+          <w:ilvl w:val="2"/>
+          <w:numId w:val="1"/>
+        </w:numPr>
+      </w:pPr>
+      <w:r>
+        <w:t xml:space="preserve">I gather a distinct list of products and duplicate it through a joiner for every </w:t>
+      </w:r>
+      <w:proofErr w:type="spellStart"/>
+      <w:r>
+        <w:t>whs</w:t>
+      </w:r>
+      <w:proofErr w:type="spellEnd"/>
+      <w:r>
+        <w:t xml:space="preserve"> site in our </w:t>
+      </w:r>
+      <w:proofErr w:type="spellStart"/>
+      <w:r>
+        <w:t>mvp_inventory</w:t>
+      </w:r>
+      <w:proofErr w:type="spellEnd"/>
+      <w:r>
+        <w:t xml:space="preserve"> dataset. The result is one product row for every whs.</w:t>
+      </w:r>
+    </w:p>
+    <w:p>
+      <w:pPr>
+        <w:pStyle w:val="ListParagraph"/>
+        <w:numPr>
+          <w:ilvl w:val="2"/>
+          <w:numId w:val="1"/>
+        </w:numPr>
+      </w:pPr>
+      <w:r>
+        <w:t xml:space="preserve">I use a </w:t>
+      </w:r>
+      <w:proofErr w:type="spellStart"/>
+      <w:r>
+        <w:t>row_num</w:t>
+      </w:r>
+      <w:proofErr w:type="spellEnd"/>
+      <w:r>
+        <w:t xml:space="preserve"> function to apply a value that I multiple by 50 for a disposal cost that gets cheaper as the product ages.</w:t>
+      </w:r>
+    </w:p>
+    <w:p>
+      <w:pPr>
+        <w:pStyle w:val="ListParagraph"/>
+        <w:numPr>
+          <w:ilvl w:val="2"/>
+          <w:numId w:val="1"/>
+        </w:numPr>
+      </w:pPr>
+      <w:r>
+        <w:t>I join the actual inventory to that data to pull the total pallets value for the product that does actually exist in our inventory.</w:t>
+      </w:r>
+    </w:p>
+    <w:p>
+      <w:pPr>
+        <w:pStyle w:val="ListParagraph"/>
+        <w:numPr>
+          <w:ilvl w:val="2"/>
+          <w:numId w:val="1"/>
+        </w:numPr>
+        <w:rPr>
+          <w:highlight w:val="yellow"/>
+        </w:rPr>
+      </w:pPr>
+      <w:r>
+        <w:rPr>
+          <w:highlight w:val="yellow"/>
+        </w:rPr>
+        <w:t xml:space="preserve">This can go anywhere but I still need to deal with the </w:t>
+      </w:r>
+      <w:proofErr w:type="spellStart"/>
+      <w:r>
+        <w:rPr>
+          <w:highlight w:val="yellow"/>
+        </w:rPr>
+        <w:t>total_pallet</w:t>
+      </w:r>
+      <w:proofErr w:type="spellEnd"/>
+      <w:r>
+        <w:rPr>
+          <w:highlight w:val="yellow"/>
+        </w:rPr>
+        <w:t xml:space="preserve"> count source number might now be correct.  I need to work with Aaron to decide how to handle it.  For example, there might be 50 </w:t>
+      </w:r>
+      <w:proofErr w:type="spellStart"/>
+      <w:r>
+        <w:rPr>
+          <w:highlight w:val="yellow"/>
+        </w:rPr>
+        <w:t>lbs</w:t>
+      </w:r>
+      <w:proofErr w:type="spellEnd"/>
+      <w:r>
+        <w:rPr>
+          <w:highlight w:val="yellow"/>
+        </w:rPr>
+        <w:t xml:space="preserve"> in a lot but the pallet count will be 0.  Is that what we want?</w:t>
       </w:r>
       <w:bookmarkStart w:id="0" w:name="_GoBack"/>
       <w:bookmarkEnd w:id="0"/>
-      <w:r>
-        <w:t>de</w:t>
-      </w:r>
-      <w:proofErr w:type="spellEnd"/>
-      <w:r>
-        <w:t xml:space="preserve"> the products live at.  This will make sure product cant age at warehouses it doesn’t exist at.</w:t>
-      </w:r>
-    </w:p>
-    <w:p>
-      <w:pPr>
-        <w:pStyle w:val="ListParagraph"/>
-        <w:numPr>
-          <w:ilvl w:val="2"/>
-          <w:numId w:val="1"/>
-        </w:numPr>
-      </w:pPr>
-      <w:r>
-        <w:t>I will have to make a production policy for all the products and I only want things to be able to be “produced” aka aged at the warehouse they live at.</w:t>
+    </w:p>
+    <w:p>
+      <w:pPr>
+        <w:pStyle w:val="ListParagraph"/>
+        <w:numPr>
+          <w:ilvl w:val="0"/>
+          <w:numId w:val="1"/>
+        </w:numPr>
+      </w:pPr>
+      <w:r>
+        <w:t xml:space="preserve">Run the </w:t>
+      </w:r>
+      <w:proofErr w:type="spellStart"/>
+      <w:r>
+        <w:t>create_</w:t>
+      </w:r>
+      <w:r>
+        <w:t>sites</w:t>
+      </w:r>
+      <w:r>
+        <w:t>_policies_table.sql</w:t>
+      </w:r>
+      <w:proofErr w:type="spellEnd"/>
+    </w:p>
+    <w:p>
+      <w:pPr>
+        <w:pStyle w:val="ListParagraph"/>
+        <w:numPr>
+          <w:ilvl w:val="0"/>
+          <w:numId w:val="1"/>
+        </w:numPr>
+      </w:pPr>
+      <w:r>
+        <w:t xml:space="preserve">Run the </w:t>
+      </w:r>
+      <w:proofErr w:type="spellStart"/>
+      <w:r>
+        <w:t>create_</w:t>
+      </w:r>
+      <w:r>
+        <w:t>customers</w:t>
+      </w:r>
+      <w:r>
+        <w:t>_policies_table.sql</w:t>
+      </w:r>
+      <w:proofErr w:type="spellEnd"/>
+    </w:p>
+    <w:p>
+      <w:pPr>
+        <w:pStyle w:val="ListParagraph"/>
+        <w:numPr>
+          <w:ilvl w:val="0"/>
+          <w:numId w:val="1"/>
+        </w:numPr>
+      </w:pPr>
+      <w:r>
+        <w:t>Run the spec_enumerate.py</w:t>
+      </w:r>
+    </w:p>
+    <w:p>
+      <w:pPr>
+        <w:pStyle w:val="ListParagraph"/>
+        <w:numPr>
+          <w:ilvl w:val="1"/>
+          <w:numId w:val="1"/>
+        </w:numPr>
+      </w:pPr>
+      <w:r>
+        <w:t xml:space="preserve">This script preps the </w:t>
+      </w:r>
+      <w:proofErr w:type="spellStart"/>
+      <w:r>
+        <w:t>mvp_distinct_inventory_products</w:t>
+      </w:r>
+      <w:proofErr w:type="spellEnd"/>
+      <w:r>
+        <w:t xml:space="preserve"> table for creating the groups.  This table is created as part of the </w:t>
+      </w:r>
+      <w:proofErr w:type="spellStart"/>
+      <w:r>
+        <w:t>create_products_table.sql</w:t>
+      </w:r>
+      <w:proofErr w:type="spellEnd"/>
+      <w:r>
+        <w:t xml:space="preserve"> script. </w:t>
+      </w:r>
+    </w:p>
+    <w:p>
+      <w:pPr>
+        <w:pStyle w:val="ListParagraph"/>
+        <w:numPr>
+          <w:ilvl w:val="1"/>
+          <w:numId w:val="1"/>
+        </w:numPr>
+      </w:pPr>
+      <w:r>
+        <w:t>The spec_enumerate.py will take the list of specs and make a column for each spec.</w:t>
+      </w:r>
+    </w:p>
+    <w:p>
+      <w:pPr>
+        <w:pStyle w:val="ListParagraph"/>
+        <w:numPr>
+          <w:ilvl w:val="1"/>
+          <w:numId w:val="1"/>
+        </w:numPr>
+        <w:rPr>
+          <w:highlight w:val="yellow"/>
+        </w:rPr>
+      </w:pPr>
+      <w:r>
+        <w:rPr>
+          <w:highlight w:val="yellow"/>
+        </w:rPr>
+        <w:t xml:space="preserve">There is </w:t>
+      </w:r>
+      <w:r>
+        <w:rPr>
+          <w:highlight w:val="yellow"/>
+        </w:rPr>
+        <w:t xml:space="preserve">manual intervention here that I am not sure how to handle programmatically.  The spec_enumerate.py script will create as many columns as there are specs.  Each day when I run this I wont know how many specs it creates.  In the next step in the </w:t>
+      </w:r>
+      <w:proofErr w:type="spellStart"/>
+      <w:r>
+        <w:rPr>
+          <w:highlight w:val="yellow"/>
+        </w:rPr>
+        <w:t>sql</w:t>
+      </w:r>
+      <w:proofErr w:type="spellEnd"/>
+      <w:r>
+        <w:rPr>
+          <w:highlight w:val="yellow"/>
+        </w:rPr>
+        <w:t xml:space="preserve"> I have a join that needs to reference ALL the spec columns.  I have to manually update the on statement with all the columns.</w:t>
+      </w:r>
+    </w:p>
+    <w:p>
+      <w:pPr>
+        <w:pStyle w:val="ListParagraph"/>
+        <w:numPr>
+          <w:ilvl w:val="0"/>
+          <w:numId w:val="1"/>
+        </w:numPr>
+      </w:pPr>
+      <w:r>
+        <w:t xml:space="preserve">Run the </w:t>
+      </w:r>
+      <w:proofErr w:type="spellStart"/>
+      <w:r>
+        <w:t>create_groups_sql</w:t>
+      </w:r>
+      <w:proofErr w:type="spellEnd"/>
+    </w:p>
+    <w:p>
+      <w:pPr>
+        <w:pStyle w:val="ListParagraph"/>
+        <w:numPr>
+          <w:ilvl w:val="1"/>
+          <w:numId w:val="1"/>
+        </w:numPr>
+      </w:pPr>
+      <w:r>
+        <w:t xml:space="preserve">The idea is we use the demand to find out what groups we need to create and the </w:t>
+      </w:r>
+      <w:proofErr w:type="spellStart"/>
+      <w:r>
+        <w:t>mvp_inventory</w:t>
+      </w:r>
+      <w:proofErr w:type="spellEnd"/>
+      <w:r>
+        <w:t xml:space="preserve"> to take the products we do have an fill them into the needed groups.</w:t>
+      </w:r>
+    </w:p>
+    <w:p>
+      <w:pPr>
+        <w:pStyle w:val="ListParagraph"/>
+        <w:numPr>
+          <w:ilvl w:val="1"/>
+          <w:numId w:val="1"/>
+        </w:numPr>
+      </w:pPr>
+      <w:r>
+        <w:t xml:space="preserve">I have to run that spec_enumerate.py script before running the </w:t>
+      </w:r>
+      <w:proofErr w:type="spellStart"/>
+      <w:r>
+        <w:t>create_groups.sql</w:t>
+      </w:r>
+      <w:proofErr w:type="spellEnd"/>
+      <w:r>
+        <w:t xml:space="preserve">.  I need to adjust the on statement for the specs on line 56.  I need to include ALL the spec columns that exist in </w:t>
+      </w:r>
+      <w:proofErr w:type="spellStart"/>
+      <w:r>
+        <w:t>mvp_distinct_inventory_products</w:t>
+      </w:r>
+      <w:proofErr w:type="spellEnd"/>
+    </w:p>
+    <w:p>
+      <w:r>
+        <w:t xml:space="preserve">Something to think about for the future.  Right now everything </w:t>
+      </w:r>
+      <w:r>
+        <w:t xml:space="preserve">is </w:t>
+      </w:r>
+      <w:proofErr w:type="spellStart"/>
+      <w:r>
+        <w:t>absed</w:t>
+      </w:r>
+      <w:proofErr w:type="spellEnd"/>
+      <w:r>
+        <w:t xml:space="preserve"> around 1 item.  All my joins don’t have to take into account </w:t>
+      </w:r>
+      <w:proofErr w:type="spellStart"/>
+      <w:r>
+        <w:t>item_number</w:t>
+      </w:r>
+      <w:proofErr w:type="spellEnd"/>
+      <w:r>
+        <w:t xml:space="preserve">.  Make sure when I expand this I don’t forget about the </w:t>
+      </w:r>
+      <w:proofErr w:type="spellStart"/>
+      <w:r>
+        <w:t>item_number</w:t>
+      </w:r>
+      <w:proofErr w:type="spellEnd"/>
+      <w:r>
+        <w:t xml:space="preserve"> join type of thing.</w:t>
       </w:r>
     </w:p>
     <w:sectPr>

</xml_diff>

<commit_message>
working through bolting all the scripts together into one file called model_builder.py
</commit_message>
<xml_diff>
--- a/MVP Data/Steps to Produce Inventory Allocation Maximization Data Sets.docx
+++ b/MVP Data/Steps to Produce Inventory Allocation Maximization Data Sets.docx
@@ -356,7 +356,15 @@
         </w:numPr>
       </w:pPr>
       <w:r>
-        <w:t xml:space="preserve">Create a </w:t>
+        <w:t xml:space="preserve">Create </w:t>
+      </w:r>
+      <w:proofErr w:type="gramStart"/>
+      <w:r>
+        <w:t>a</w:t>
+      </w:r>
+      <w:proofErr w:type="gramEnd"/>
+      <w:r>
+        <w:t xml:space="preserve"> </w:t>
       </w:r>
       <w:proofErr w:type="spellStart"/>
       <w:r>
@@ -529,10 +537,12 @@
         <w:t xml:space="preserve">File </w:t>
       </w:r>
       <w:proofErr w:type="spellStart"/>
+      <w:proofErr w:type="gramStart"/>
       <w:r>
         <w:t>cant</w:t>
       </w:r>
       <w:proofErr w:type="spellEnd"/>
+      <w:proofErr w:type="gramEnd"/>
       <w:r>
         <w:t xml:space="preserve"> be found @ </w:t>
       </w:r>
@@ -653,7 +663,15 @@
       </w:r>
       <w:proofErr w:type="spellEnd"/>
       <w:r>
-        <w:t xml:space="preserve"> the products live at.  This will make sure product cant age at warehouses it doesn’t exist at.</w:t>
+        <w:t xml:space="preserve"> the products live at.  This will make sure product </w:t>
+      </w:r>
+      <w:proofErr w:type="gramStart"/>
+      <w:r>
+        <w:t>cant</w:t>
+      </w:r>
+      <w:proofErr w:type="gramEnd"/>
+      <w:r>
+        <w:t xml:space="preserve"> age at warehouses it doesn’t exist at.</w:t>
       </w:r>
     </w:p>
     <w:p>
@@ -705,151 +723,10 @@
       </w:r>
       <w:r>
         <w:t>_policies_table.sql</w:t>
-      </w:r>
-      <w:proofErr w:type="spellEnd"/>
-    </w:p>
-    <w:p>
-      <w:pPr>
-        <w:pStyle w:val="ListParagraph"/>
-        <w:numPr>
-          <w:ilvl w:val="0"/>
-          <w:numId w:val="1"/>
-        </w:numPr>
-      </w:pPr>
-      <w:r>
-        <w:t xml:space="preserve">Run the </w:t>
-      </w:r>
-      <w:proofErr w:type="spellStart"/>
-      <w:r>
-        <w:t>create_</w:t>
-      </w:r>
-      <w:r>
-        <w:t>inventory</w:t>
-      </w:r>
-      <w:r>
-        <w:t>_policies_table.sql</w:t>
-      </w:r>
-      <w:proofErr w:type="spellEnd"/>
-    </w:p>
-    <w:p>
-      <w:pPr>
-        <w:pStyle w:val="ListParagraph"/>
-        <w:numPr>
-          <w:ilvl w:val="1"/>
-          <w:numId w:val="1"/>
-        </w:numPr>
-      </w:pPr>
-      <w:r>
-        <w:t>There are a couple tricky things going on in here:</w:t>
-      </w:r>
-    </w:p>
-    <w:p>
-      <w:pPr>
-        <w:pStyle w:val="ListParagraph"/>
-        <w:numPr>
-          <w:ilvl w:val="2"/>
-          <w:numId w:val="1"/>
-        </w:numPr>
-      </w:pPr>
-      <w:r>
-        <w:t xml:space="preserve">I gather a distinct list of products and duplicate it through a joiner for every </w:t>
-      </w:r>
-      <w:proofErr w:type="spellStart"/>
-      <w:r>
-        <w:t>whs</w:t>
-      </w:r>
-      <w:proofErr w:type="spellEnd"/>
-      <w:r>
-        <w:t xml:space="preserve"> site in our </w:t>
-      </w:r>
-      <w:proofErr w:type="spellStart"/>
-      <w:r>
-        <w:t>mvp_inventory</w:t>
-      </w:r>
-      <w:proofErr w:type="spellEnd"/>
-      <w:r>
-        <w:t xml:space="preserve"> dataset. The result is one product row for every whs.</w:t>
-      </w:r>
-    </w:p>
-    <w:p>
-      <w:pPr>
-        <w:pStyle w:val="ListParagraph"/>
-        <w:numPr>
-          <w:ilvl w:val="2"/>
-          <w:numId w:val="1"/>
-        </w:numPr>
-      </w:pPr>
-      <w:r>
-        <w:t xml:space="preserve">I use a </w:t>
-      </w:r>
-      <w:proofErr w:type="spellStart"/>
-      <w:r>
-        <w:t>row_num</w:t>
-      </w:r>
-      <w:proofErr w:type="spellEnd"/>
-      <w:r>
-        <w:t xml:space="preserve"> function to apply a value that I multiple by 50 for a disposal cost that gets cheaper as the product ages.</w:t>
-      </w:r>
-    </w:p>
-    <w:p>
-      <w:pPr>
-        <w:pStyle w:val="ListParagraph"/>
-        <w:numPr>
-          <w:ilvl w:val="2"/>
-          <w:numId w:val="1"/>
-        </w:numPr>
-      </w:pPr>
-      <w:r>
-        <w:t>I join the actual inventory to that data to pull the total pallets value for the product that does actually exist in our inventory.</w:t>
-      </w:r>
-    </w:p>
-    <w:p>
-      <w:pPr>
-        <w:pStyle w:val="ListParagraph"/>
-        <w:numPr>
-          <w:ilvl w:val="2"/>
-          <w:numId w:val="1"/>
-        </w:numPr>
-        <w:rPr>
-          <w:highlight w:val="yellow"/>
-        </w:rPr>
-      </w:pPr>
-      <w:r>
-        <w:rPr>
-          <w:highlight w:val="yellow"/>
-        </w:rPr>
-        <w:t xml:space="preserve">This can go anywhere but I still need to deal with the </w:t>
-      </w:r>
-      <w:proofErr w:type="spellStart"/>
-      <w:r>
-        <w:rPr>
-          <w:highlight w:val="yellow"/>
-        </w:rPr>
-        <w:t>total_pallet</w:t>
-      </w:r>
-      <w:proofErr w:type="spellEnd"/>
-      <w:r>
-        <w:rPr>
-          <w:highlight w:val="yellow"/>
-        </w:rPr>
-        <w:t xml:space="preserve"> count source number might now be correct.  I need to work with Aaron to decide how to handle it.  For example, there might be 50 </w:t>
-      </w:r>
-      <w:proofErr w:type="spellStart"/>
-      <w:r>
-        <w:rPr>
-          <w:highlight w:val="yellow"/>
-        </w:rPr>
-        <w:t>lbs</w:t>
-      </w:r>
-      <w:proofErr w:type="spellEnd"/>
-      <w:r>
-        <w:rPr>
-          <w:highlight w:val="yellow"/>
-        </w:rPr>
-        <w:t xml:space="preserve"> in a lot but the pallet count will be 0.  Is that what we want?</w:t>
       </w:r>
       <w:bookmarkStart w:id="0" w:name="_GoBack"/>
       <w:bookmarkEnd w:id="0"/>
+      <w:proofErr w:type="spellEnd"/>
     </w:p>
     <w:p>
       <w:pPr>
@@ -867,6 +744,147 @@
         <w:t>create_</w:t>
       </w:r>
       <w:r>
+        <w:t>inventory</w:t>
+      </w:r>
+      <w:r>
+        <w:t>_policies_table.sql</w:t>
+      </w:r>
+      <w:proofErr w:type="spellEnd"/>
+    </w:p>
+    <w:p>
+      <w:pPr>
+        <w:pStyle w:val="ListParagraph"/>
+        <w:numPr>
+          <w:ilvl w:val="1"/>
+          <w:numId w:val="1"/>
+        </w:numPr>
+      </w:pPr>
+      <w:r>
+        <w:t>There are a couple tricky things going on in here:</w:t>
+      </w:r>
+    </w:p>
+    <w:p>
+      <w:pPr>
+        <w:pStyle w:val="ListParagraph"/>
+        <w:numPr>
+          <w:ilvl w:val="2"/>
+          <w:numId w:val="1"/>
+        </w:numPr>
+      </w:pPr>
+      <w:r>
+        <w:t xml:space="preserve">I gather a distinct list of products and duplicate it through a joiner for every </w:t>
+      </w:r>
+      <w:proofErr w:type="spellStart"/>
+      <w:r>
+        <w:t>whs</w:t>
+      </w:r>
+      <w:proofErr w:type="spellEnd"/>
+      <w:r>
+        <w:t xml:space="preserve"> site in our </w:t>
+      </w:r>
+      <w:proofErr w:type="spellStart"/>
+      <w:r>
+        <w:t>mvp_inventory</w:t>
+      </w:r>
+      <w:proofErr w:type="spellEnd"/>
+      <w:r>
+        <w:t xml:space="preserve"> dataset. The result is one product row for every whs.</w:t>
+      </w:r>
+    </w:p>
+    <w:p>
+      <w:pPr>
+        <w:pStyle w:val="ListParagraph"/>
+        <w:numPr>
+          <w:ilvl w:val="2"/>
+          <w:numId w:val="1"/>
+        </w:numPr>
+      </w:pPr>
+      <w:r>
+        <w:t xml:space="preserve">I use a </w:t>
+      </w:r>
+      <w:proofErr w:type="spellStart"/>
+      <w:r>
+        <w:t>row_num</w:t>
+      </w:r>
+      <w:proofErr w:type="spellEnd"/>
+      <w:r>
+        <w:t xml:space="preserve"> function to apply a value that I multiple by 50 for a disposal cost that gets cheaper as the product ages.</w:t>
+      </w:r>
+    </w:p>
+    <w:p>
+      <w:pPr>
+        <w:pStyle w:val="ListParagraph"/>
+        <w:numPr>
+          <w:ilvl w:val="2"/>
+          <w:numId w:val="1"/>
+        </w:numPr>
+      </w:pPr>
+      <w:r>
+        <w:t>I join the actual inventory to that data to pull the total pallets value for the product that does actually exist in our inventory.</w:t>
+      </w:r>
+    </w:p>
+    <w:p>
+      <w:pPr>
+        <w:pStyle w:val="ListParagraph"/>
+        <w:numPr>
+          <w:ilvl w:val="2"/>
+          <w:numId w:val="1"/>
+        </w:numPr>
+        <w:rPr>
+          <w:highlight w:val="yellow"/>
+        </w:rPr>
+      </w:pPr>
+      <w:r>
+        <w:rPr>
+          <w:highlight w:val="yellow"/>
+        </w:rPr>
+        <w:t xml:space="preserve">This can go anywhere but I still need to deal with the </w:t>
+      </w:r>
+      <w:proofErr w:type="spellStart"/>
+      <w:r>
+        <w:rPr>
+          <w:highlight w:val="yellow"/>
+        </w:rPr>
+        <w:t>total_pallet</w:t>
+      </w:r>
+      <w:proofErr w:type="spellEnd"/>
+      <w:r>
+        <w:rPr>
+          <w:highlight w:val="yellow"/>
+        </w:rPr>
+        <w:t xml:space="preserve"> count source number might now be correct.  I need to work with Aaron to decide how to handle it.  For example, there might be 50 </w:t>
+      </w:r>
+      <w:proofErr w:type="spellStart"/>
+      <w:r>
+        <w:rPr>
+          <w:highlight w:val="yellow"/>
+        </w:rPr>
+        <w:t>lbs</w:t>
+      </w:r>
+      <w:proofErr w:type="spellEnd"/>
+      <w:r>
+        <w:rPr>
+          <w:highlight w:val="yellow"/>
+        </w:rPr>
+        <w:t xml:space="preserve"> in a lot but the pallet count will be 0.  Is that what we want?</w:t>
+      </w:r>
+    </w:p>
+    <w:p>
+      <w:pPr>
+        <w:pStyle w:val="ListParagraph"/>
+        <w:numPr>
+          <w:ilvl w:val="0"/>
+          <w:numId w:val="1"/>
+        </w:numPr>
+      </w:pPr>
+      <w:r>
+        <w:t xml:space="preserve">Run the </w:t>
+      </w:r>
+      <w:proofErr w:type="spellStart"/>
+      <w:r>
+        <w:t>create_</w:t>
+      </w:r>
+      <w:r>
         <w:t>sites</w:t>
       </w:r>
       <w:r>
@@ -970,13 +988,27 @@
         <w:rPr>
           <w:highlight w:val="yellow"/>
         </w:rPr>
-        <w:t xml:space="preserve">manual intervention here that I am not sure how to handle programmatically.  The spec_enumerate.py script will create as many columns as there are specs.  Each day when I run this I wont know how many specs it creates.  In the next step in the </w:t>
-      </w:r>
-      <w:proofErr w:type="spellStart"/>
+        <w:t xml:space="preserve">manual intervention here that I am not sure how to handle programmatically.  The spec_enumerate.py script will create as many columns as there are specs.  Each day when I run this I </w:t>
+      </w:r>
+      <w:proofErr w:type="gramStart"/>
       <w:r>
         <w:rPr>
           <w:highlight w:val="yellow"/>
         </w:rPr>
+        <w:t>wont</w:t>
+      </w:r>
+      <w:proofErr w:type="gramEnd"/>
+      <w:r>
+        <w:rPr>
+          <w:highlight w:val="yellow"/>
+        </w:rPr>
+        <w:t xml:space="preserve"> know how many specs it creates.  In the next step in the </w:t>
+      </w:r>
+      <w:proofErr w:type="spellStart"/>
+      <w:r>
+        <w:rPr>
+          <w:highlight w:val="yellow"/>
+        </w:rPr>
         <w:t>sql</w:t>
       </w:r>
       <w:proofErr w:type="spellEnd"/>
@@ -1021,7 +1053,15 @@
       </w:r>
       <w:proofErr w:type="spellEnd"/>
       <w:r>
-        <w:t xml:space="preserve"> to take the products we do have an fill them into the needed groups.</w:t>
+        <w:t xml:space="preserve"> to take the products we do have </w:t>
+      </w:r>
+      <w:proofErr w:type="gramStart"/>
+      <w:r>
+        <w:t>an</w:t>
+      </w:r>
+      <w:proofErr w:type="gramEnd"/>
+      <w:r>
+        <w:t xml:space="preserve"> fill them into the needed groups.</w:t>
       </w:r>
     </w:p>
     <w:p>
@@ -1050,8 +1090,59 @@
       <w:proofErr w:type="spellEnd"/>
     </w:p>
     <w:p>
-      <w:r>
-        <w:t xml:space="preserve">Something to think about for the future.  Right now everything </w:t>
+      <w:pPr>
+        <w:pStyle w:val="ListParagraph"/>
+        <w:numPr>
+          <w:ilvl w:val="0"/>
+          <w:numId w:val="1"/>
+        </w:numPr>
+      </w:pPr>
+      <w:r>
+        <w:t xml:space="preserve">Run the </w:t>
+      </w:r>
+      <w:proofErr w:type="spellStart"/>
+      <w:r>
+        <w:t>create_customer_demand_table.sql</w:t>
+      </w:r>
+      <w:proofErr w:type="spellEnd"/>
+      <w:r>
+        <w:t xml:space="preserve"> script</w:t>
+      </w:r>
+    </w:p>
+    <w:p>
+      <w:pPr>
+        <w:pStyle w:val="ListParagraph"/>
+        <w:numPr>
+          <w:ilvl w:val="1"/>
+          <w:numId w:val="1"/>
+        </w:numPr>
+      </w:pPr>
+      <w:r>
+        <w:t>It uses stuff from the create groups .</w:t>
+      </w:r>
+      <w:proofErr w:type="spellStart"/>
+      <w:r>
+        <w:t>sql</w:t>
+      </w:r>
+      <w:proofErr w:type="spellEnd"/>
+      <w:r>
+        <w:t xml:space="preserve"> script and pulls from the orders data</w:t>
+      </w:r>
+      <w:r>
+        <w:t>.</w:t>
+      </w:r>
+    </w:p>
+    <w:p>
+      <w:r>
+        <w:t xml:space="preserve">Something to think about for the future.  Right </w:t>
+      </w:r>
+      <w:proofErr w:type="gramStart"/>
+      <w:r>
+        <w:t>now</w:t>
+      </w:r>
+      <w:proofErr w:type="gramEnd"/>
+      <w:r>
+        <w:t xml:space="preserve"> everything </w:t>
       </w:r>
       <w:r>
         <w:t xml:space="preserve">is </w:t>
@@ -1062,7 +1153,15 @@
       </w:r>
       <w:proofErr w:type="spellEnd"/>
       <w:r>
-        <w:t xml:space="preserve"> around 1 item.  All my joins don’t have to take into account </w:t>
+        <w:t xml:space="preserve"> around 1 item.  All my joins don’t have to </w:t>
+      </w:r>
+      <w:proofErr w:type="gramStart"/>
+      <w:r>
+        <w:t>take into account</w:t>
+      </w:r>
+      <w:proofErr w:type="gramEnd"/>
+      <w:r>
+        <w:t xml:space="preserve"> </w:t>
       </w:r>
       <w:proofErr w:type="spellStart"/>
       <w:r>

</xml_diff>